<commit_message>
Combination of teammates' work including creating bus, input/output defination, adding a series of "define" files and "libraries" folder, modifying the properties of each subsystem, etc.
</commit_message>
<xml_diff>
--- a/document/Origindata_of_Modeling.docx
+++ b/document/Origindata_of_Modeling.docx
@@ -22,6 +22,27 @@
           <w:lang w:eastAsia="zh-CN"/>
         </w:rPr>
       </w:pPr>
+      <w:r>
+        <w:rPr>
+          <w:rFonts w:hint="eastAsia"/>
+          <w:lang w:eastAsia="zh-CN"/>
+        </w:rPr>
+        <w:t>（根据唐老师提供的数据整理</w:t>
+      </w:r>
+      <w:r>
+        <w:rPr>
+          <w:rFonts w:hint="eastAsia"/>
+          <w:lang w:eastAsia="zh-CN"/>
+        </w:rPr>
+        <w:t>/</w:t>
+      </w:r>
+      <w:r>
+        <w:rPr>
+          <w:rFonts w:hint="eastAsia"/>
+          <w:lang w:eastAsia="zh-CN"/>
+        </w:rPr>
+        <w:t>推导）</w:t>
+      </w:r>
     </w:p>
     <w:tbl>
       <w:tblPr>
@@ -1218,6 +1239,46 @@
           <w:rFonts w:hint="eastAsia"/>
           <w:lang w:eastAsia="zh-CN"/>
         </w:rPr>
+        <w:t>3</w:t>
+      </w:r>
+      <w:r>
+        <w:rPr>
+          <w:lang w:eastAsia="zh-CN"/>
+        </w:rPr>
+        <w:t>.4903+0.25*1.0746=3.759</w:t>
+      </w:r>
+      <w:r>
+        <w:rPr>
+          <w:rFonts w:hint="eastAsia"/>
+          <w:lang w:eastAsia="zh-CN"/>
+        </w:rPr>
+        <w:t>m</w:t>
+      </w:r>
+      <w:r>
+        <w:rPr>
+          <w:lang w:eastAsia="zh-CN"/>
+        </w:rPr>
+        <w:t xml:space="preserve"> </w:t>
+      </w:r>
+      <w:r>
+        <w:rPr>
+          <w:rFonts w:hint="eastAsia"/>
+          <w:lang w:eastAsia="zh-CN"/>
+        </w:rPr>
+        <w:t>距机头</w:t>
+      </w:r>
+    </w:p>
+    <w:p>
+      <w:pPr>
+        <w:rPr>
+          <w:lang w:eastAsia="zh-CN"/>
+        </w:rPr>
+      </w:pPr>
+      <w:r>
+        <w:rPr>
+          <w:rFonts w:hint="eastAsia"/>
+          <w:lang w:eastAsia="zh-CN"/>
+        </w:rPr>
         <w:t>重心位置是气动焦点位置向前推</w:t>
       </w:r>
       <w:r>
@@ -1247,37 +1308,50 @@
           <w:lang w:eastAsia="zh-CN"/>
         </w:rPr>
       </w:pPr>
-    </w:p>
-    <w:p>
-      <w:pPr>
-        <w:rPr>
-          <w:lang w:eastAsia="zh-CN"/>
-        </w:rPr>
-      </w:pPr>
-    </w:p>
-    <w:p>
-      <w:pPr>
-        <w:rPr>
-          <w:lang w:eastAsia="zh-CN"/>
-        </w:rPr>
-      </w:pPr>
-    </w:p>
-    <w:p>
-      <w:pPr>
-        <w:rPr>
-          <w:lang w:eastAsia="zh-CN"/>
-        </w:rPr>
-      </w:pPr>
-    </w:p>
-    <w:p>
+      <w:r>
+        <w:rPr>
+          <w:rFonts w:hint="eastAsia"/>
+          <w:lang w:eastAsia="zh-CN"/>
+        </w:rPr>
+        <w:t>3</w:t>
+      </w:r>
+      <w:r>
+        <w:rPr>
+          <w:lang w:eastAsia="zh-CN"/>
+        </w:rPr>
+        <w:t>.759-0.15*1.0746=3.5978</w:t>
+      </w:r>
+      <w:r>
+        <w:rPr>
+          <w:rFonts w:hint="eastAsia"/>
+          <w:lang w:eastAsia="zh-CN"/>
+        </w:rPr>
+        <w:t>m</w:t>
+      </w:r>
+      <w:bookmarkStart w:id="0" w:name="_GoBack"/>
+      <w:bookmarkEnd w:id="0"/>
+    </w:p>
+    <w:p>
+      <w:pPr>
+        <w:rPr>
+          <w:lang w:eastAsia="zh-CN"/>
+        </w:rPr>
+      </w:pPr>
+    </w:p>
+    <w:p>
+      <w:pPr>
+        <w:rPr>
+          <w:lang w:eastAsia="zh-CN"/>
+        </w:rPr>
+      </w:pPr>
       <w:r>
         <w:rPr>
           <w:noProof/>
         </w:rPr>
         <w:drawing>
-          <wp:inline distT="0" distB="0" distL="0" distR="0" wp14:anchorId="371DD317" wp14:editId="5CB941CD">
-            <wp:extent cx="5270500" cy="4703855"/>
-            <wp:effectExtent l="0" t="0" r="0" b="0"/>
+          <wp:inline distT="0" distB="0" distL="0" distR="0" wp14:anchorId="050FA502" wp14:editId="53D4B42C">
+            <wp:extent cx="4066794" cy="3629246"/>
+            <wp:effectExtent l="0" t="0" r="0" b="3175"/>
             <wp:docPr id="12" name="图片 12"/>
             <wp:cNvGraphicFramePr>
               <a:graphicFrameLocks xmlns:a="http://schemas.openxmlformats.org/drawingml/2006/main" noChangeAspect="1"/>
@@ -1298,7 +1372,7 @@
                   <pic:spPr>
                     <a:xfrm>
                       <a:off x="0" y="0"/>
-                      <a:ext cx="5270500" cy="4703855"/>
+                      <a:ext cx="4076141" cy="3637587"/>
                     </a:xfrm>
                     <a:prstGeom prst="rect">
                       <a:avLst/>
@@ -1311,49 +1385,28 @@
         </w:drawing>
       </w:r>
     </w:p>
-    <w:p/>
-    <w:p>
-      <w:pPr>
-        <w:rPr>
-          <w:lang w:eastAsia="zh-CN"/>
-        </w:rPr>
-      </w:pPr>
-      <w:r>
-        <w:rPr>
-          <w:rFonts w:asciiTheme="minorEastAsia" w:hAnsiTheme="minorEastAsia" w:hint="eastAsia"/>
-          <w:lang w:eastAsia="zh-CN"/>
+    <w:p>
+      <w:pPr>
+        <w:rPr>
+          <w:lang w:eastAsia="zh-CN"/>
+        </w:rPr>
+      </w:pPr>
+      <w:r>
+        <w:rPr>
+          <w:noProof/>
         </w:rPr>
         <w:lastRenderedPageBreak/>
-        <w:t>下图</w:t>
-      </w:r>
-      <w:r>
-        <w:rPr>
-          <w:rFonts w:asciiTheme="minorEastAsia" w:hAnsiTheme="minorEastAsia" w:hint="eastAsia"/>
-        </w:rPr>
-        <w:t>δ</w:t>
-      </w:r>
-      <w:r>
-        <w:rPr>
-          <w:rFonts w:hint="eastAsia"/>
-          <w:lang w:eastAsia="zh-CN"/>
-        </w:rPr>
-        <w:t>舵效，从上至下，分别表示襟翼、副翼、升降舵</w:t>
-      </w:r>
-      <w:r>
-        <w:rPr>
-          <w:noProof/>
-        </w:rPr>
         <w:drawing>
-          <wp:anchor distT="0" distB="0" distL="114300" distR="114300" simplePos="0" relativeHeight="251663360" behindDoc="0" locked="0" layoutInCell="1" allowOverlap="1" wp14:anchorId="502F58F8" wp14:editId="4374FDF5">
+          <wp:anchor distT="0" distB="0" distL="114300" distR="114300" simplePos="0" relativeHeight="251663360" behindDoc="0" locked="0" layoutInCell="1" allowOverlap="1" wp14:anchorId="502F58F8" wp14:editId="70A36C08">
             <wp:simplePos x="0" y="0"/>
             <wp:positionH relativeFrom="column">
-              <wp:posOffset>3175</wp:posOffset>
+              <wp:posOffset>5080</wp:posOffset>
             </wp:positionH>
             <wp:positionV relativeFrom="paragraph">
-              <wp:posOffset>347639</wp:posOffset>
+              <wp:posOffset>346710</wp:posOffset>
             </wp:positionV>
-            <wp:extent cx="5274310" cy="4707255"/>
-            <wp:effectExtent l="0" t="0" r="2540" b="0"/>
+            <wp:extent cx="4104005" cy="3662680"/>
+            <wp:effectExtent l="0" t="0" r="0" b="0"/>
             <wp:wrapTopAndBottom/>
             <wp:docPr id="3" name="图片 3"/>
             <wp:cNvGraphicFramePr>
@@ -1381,7 +1434,7 @@
                   <pic:spPr>
                     <a:xfrm>
                       <a:off x="0" y="0"/>
-                      <a:ext cx="5274310" cy="4707255"/>
+                      <a:ext cx="4104005" cy="3662680"/>
                     </a:xfrm>
                     <a:prstGeom prst="rect">
                       <a:avLst/>
@@ -1390,37 +1443,35 @@
                 </pic:pic>
               </a:graphicData>
             </a:graphic>
+            <wp14:sizeRelH relativeFrom="margin">
+              <wp14:pctWidth>0</wp14:pctWidth>
+            </wp14:sizeRelH>
+            <wp14:sizeRelV relativeFrom="margin">
+              <wp14:pctHeight>0</wp14:pctHeight>
+            </wp14:sizeRelV>
           </wp:anchor>
         </w:drawing>
       </w:r>
-    </w:p>
-    <w:p>
-      <w:pPr>
-        <w:rPr>
-          <w:lang w:eastAsia="zh-CN"/>
-        </w:rPr>
-      </w:pPr>
-    </w:p>
-    <w:p>
-      <w:pPr>
-        <w:rPr>
-          <w:lang w:eastAsia="zh-CN"/>
-        </w:rPr>
-      </w:pPr>
-    </w:p>
-    <w:p>
-      <w:pPr>
-        <w:rPr>
-          <w:lang w:eastAsia="zh-CN"/>
-        </w:rPr>
-      </w:pPr>
-    </w:p>
-    <w:p>
-      <w:pPr>
-        <w:rPr>
-          <w:lang w:eastAsia="zh-CN"/>
-        </w:rPr>
-      </w:pPr>
+      <w:r>
+        <w:rPr>
+          <w:rFonts w:asciiTheme="minorEastAsia" w:hAnsiTheme="minorEastAsia" w:hint="eastAsia"/>
+          <w:lang w:eastAsia="zh-CN"/>
+        </w:rPr>
+        <w:t>下图</w:t>
+      </w:r>
+      <w:r>
+        <w:rPr>
+          <w:rFonts w:asciiTheme="minorEastAsia" w:hAnsiTheme="minorEastAsia" w:hint="eastAsia"/>
+        </w:rPr>
+        <w:t>δ</w:t>
+      </w:r>
+      <w:r>
+        <w:rPr>
+          <w:rFonts w:hint="eastAsia"/>
+          <w:lang w:eastAsia="zh-CN"/>
+        </w:rPr>
+        <w:t>舵效，从上至下，分别表示襟翼、副翼、升降舵</w:t>
+      </w:r>
     </w:p>
     <w:p>
       <w:pPr>
@@ -1432,23 +1483,9 @@
       </w:pPr>
       <w:r>
         <w:rPr>
-          <w:lang w:eastAsia="zh-CN"/>
-        </w:rPr>
-        <w:br w:type="page"/>
-      </w:r>
-    </w:p>
-    <w:p>
-      <w:pPr>
-        <w:rPr>
-          <w:lang w:eastAsia="zh-CN"/>
-        </w:rPr>
-      </w:pPr>
-      <w:r>
-        <w:rPr>
-          <w:rFonts w:hint="eastAsia"/>
-          <w:lang w:eastAsia="zh-CN"/>
-        </w:rPr>
-        <w:lastRenderedPageBreak/>
+          <w:rFonts w:hint="eastAsia"/>
+          <w:lang w:eastAsia="zh-CN"/>
+        </w:rPr>
         <w:t>下图</w:t>
       </w:r>
       <w:r>
@@ -1614,7 +1651,6 @@
     <w:p>
       <w:pPr>
         <w:rPr>
-          <w:rFonts w:hint="eastAsia"/>
           <w:lang w:eastAsia="zh-CN"/>
         </w:rPr>
       </w:pPr>
@@ -1683,7 +1719,6 @@
     <w:p>
       <w:pPr>
         <w:rPr>
-          <w:rFonts w:hint="eastAsia"/>
           <w:lang w:eastAsia="zh-CN"/>
         </w:rPr>
       </w:pPr>
@@ -1759,12 +1794,9 @@
     <w:p>
       <w:pPr>
         <w:rPr>
-          <w:rFonts w:hint="eastAsia"/>
-          <w:lang w:eastAsia="zh-CN"/>
-        </w:rPr>
-      </w:pPr>
-      <w:bookmarkStart w:id="0" w:name="_GoBack"/>
-      <w:bookmarkEnd w:id="0"/>
+          <w:lang w:eastAsia="zh-CN"/>
+        </w:rPr>
+      </w:pPr>
     </w:p>
     <w:p>
       <w:pPr>

</xml_diff>

<commit_message>
Finished the analysis of WL1's maneuverability and stability in cruise state. Updated the Aerodynamics model twice. Generated four typical working states for teammate to analyze. Next step of the work is designing controller and need to be finished before next Monday.
</commit_message>
<xml_diff>
--- a/document/Origindata_of_Modeling.docx
+++ b/document/Origindata_of_Modeling.docx
@@ -1209,23 +1209,44 @@
       </w:r>
       <w:r>
         <w:rPr>
-          <w:rFonts w:hint="eastAsia"/>
-          <w:lang w:eastAsia="zh-CN"/>
-        </w:rPr>
-        <w:t>1/</w:t>
-      </w:r>
-      <w:r>
-        <w:rPr>
-          <w:lang w:eastAsia="zh-CN"/>
-        </w:rPr>
-        <w:t>4</w:t>
-      </w:r>
-      <w:r>
-        <w:rPr>
-          <w:rFonts w:hint="eastAsia"/>
-          <w:lang w:eastAsia="zh-CN"/>
-        </w:rPr>
-        <w:t>参考弦长的位置</w:t>
+          <w:lang w:eastAsia="zh-CN"/>
+        </w:rPr>
+        <w:t>|</w:t>
+      </w:r>
+      <w:proofErr w:type="spellStart"/>
+      <w:r>
+        <w:rPr>
+          <w:lang w:eastAsia="zh-CN"/>
+        </w:rPr>
+        <w:t>Cma</w:t>
+      </w:r>
+      <w:proofErr w:type="spellEnd"/>
+      <w:r>
+        <w:rPr>
+          <w:lang w:eastAsia="zh-CN"/>
+        </w:rPr>
+        <w:t>/</w:t>
+      </w:r>
+      <w:proofErr w:type="spellStart"/>
+      <w:r>
+        <w:rPr>
+          <w:lang w:eastAsia="zh-CN"/>
+        </w:rPr>
+        <w:t>CLa</w:t>
+      </w:r>
+      <w:proofErr w:type="spellEnd"/>
+      <w:r>
+        <w:rPr>
+          <w:lang w:eastAsia="zh-CN"/>
+        </w:rPr>
+        <w:t>|*c</w:t>
+      </w:r>
+      <w:r>
+        <w:rPr>
+          <w:rFonts w:hint="eastAsia"/>
+          <w:lang w:eastAsia="zh-CN"/>
+        </w:rPr>
+        <w:t>的位置</w:t>
       </w:r>
     </w:p>
     <w:p>
@@ -1245,7 +1266,37 @@
         <w:rPr>
           <w:lang w:eastAsia="zh-CN"/>
         </w:rPr>
-        <w:t>.4903+0.25*1.0746=3.759</w:t>
+        <w:t>.4903+</w:t>
+      </w:r>
+      <w:r>
+        <w:rPr>
+          <w:lang w:eastAsia="zh-CN"/>
+        </w:rPr>
+        <w:t>4.0835</w:t>
+      </w:r>
+      <w:r>
+        <w:rPr>
+          <w:lang w:eastAsia="zh-CN"/>
+        </w:rPr>
+        <w:t>/</w:t>
+      </w:r>
+      <w:r>
+        <w:rPr>
+          <w:lang w:eastAsia="zh-CN"/>
+        </w:rPr>
+        <w:t>6.0094</w:t>
+      </w:r>
+      <w:r>
+        <w:rPr>
+          <w:lang w:eastAsia="zh-CN"/>
+        </w:rPr>
+        <w:t>*1.0746=</w:t>
+      </w:r>
+      <w:r>
+        <w:rPr>
+          <w:lang w:eastAsia="zh-CN"/>
+        </w:rPr>
+        <w:t>4.2205</w:t>
       </w:r>
       <w:r>
         <w:rPr>
@@ -1310,6 +1361,183 @@
       </w:pPr>
       <w:r>
         <w:rPr>
+          <w:lang w:eastAsia="zh-CN"/>
+        </w:rPr>
+        <w:t>4.2205</w:t>
+      </w:r>
+      <w:r>
+        <w:rPr>
+          <w:lang w:eastAsia="zh-CN"/>
+        </w:rPr>
+        <w:t>-0.15*1.0746=</w:t>
+      </w:r>
+      <w:r>
+        <w:rPr>
+          <w:lang w:eastAsia="zh-CN"/>
+        </w:rPr>
+        <w:t>4.0593</w:t>
+      </w:r>
+      <w:r>
+        <w:rPr>
+          <w:rFonts w:hint="eastAsia"/>
+          <w:lang w:eastAsia="zh-CN"/>
+        </w:rPr>
+        <w:t>m</w:t>
+      </w:r>
+    </w:p>
+    <w:p>
+      <w:pPr>
+        <w:rPr>
+          <w:lang w:eastAsia="zh-CN"/>
+        </w:rPr>
+      </w:pPr>
+    </w:p>
+    <w:p>
+      <w:pPr>
+        <w:rPr>
+          <w:lang w:eastAsia="zh-CN"/>
+        </w:rPr>
+      </w:pPr>
+      <w:r>
+        <w:rPr>
+          <w:rFonts w:hint="eastAsia"/>
+          <w:lang w:eastAsia="zh-CN"/>
+        </w:rPr>
+        <w:t>新</w:t>
+      </w:r>
+      <w:proofErr w:type="spellStart"/>
+      <w:r>
+        <w:rPr>
+          <w:lang w:eastAsia="zh-CN"/>
+        </w:rPr>
+        <w:t>Cma</w:t>
+      </w:r>
+      <w:proofErr w:type="spellEnd"/>
+      <w:r>
+        <w:rPr>
+          <w:lang w:eastAsia="zh-CN"/>
+        </w:rPr>
+        <w:t xml:space="preserve"> = </w:t>
+      </w:r>
+      <w:proofErr w:type="spellStart"/>
+      <w:r>
+        <w:rPr>
+          <w:lang w:eastAsia="zh-CN"/>
+        </w:rPr>
+        <w:t>CLa</w:t>
+      </w:r>
+      <w:proofErr w:type="spellEnd"/>
+      <w:r>
+        <w:rPr>
+          <w:lang w:eastAsia="zh-CN"/>
+        </w:rPr>
+        <w:t>*</w:t>
+      </w:r>
+      <w:r>
+        <w:rPr>
+          <w:lang w:eastAsia="zh-CN"/>
+        </w:rPr>
+        <w:t>0.15</w:t>
+      </w:r>
+      <w:r>
+        <w:rPr>
+          <w:lang w:eastAsia="zh-CN"/>
+        </w:rPr>
+        <w:t xml:space="preserve"> = 0.9014</w:t>
+      </w:r>
+    </w:p>
+    <w:p>
+      <w:pPr>
+        <w:rPr>
+          <w:lang w:eastAsia="zh-CN"/>
+        </w:rPr>
+      </w:pPr>
+      <w:r>
+        <w:rPr>
+          <w:rFonts w:hint="eastAsia"/>
+          <w:lang w:eastAsia="zh-CN"/>
+        </w:rPr>
+        <w:t>新</w:t>
+      </w:r>
+      <w:proofErr w:type="spellStart"/>
+      <w:r>
+        <w:rPr>
+          <w:rFonts w:hint="eastAsia"/>
+          <w:lang w:eastAsia="zh-CN"/>
+        </w:rPr>
+        <w:t>C</w:t>
+      </w:r>
+      <w:r>
+        <w:rPr>
+          <w:lang w:eastAsia="zh-CN"/>
+        </w:rPr>
+        <w:t>mde</w:t>
+      </w:r>
+      <w:proofErr w:type="spellEnd"/>
+      <w:r>
+        <w:rPr>
+          <w:lang w:eastAsia="zh-CN"/>
+        </w:rPr>
+        <w:t xml:space="preserve"> = </w:t>
+      </w:r>
+      <w:proofErr w:type="spellStart"/>
+      <w:r>
+        <w:rPr>
+          <w:lang w:eastAsia="zh-CN"/>
+        </w:rPr>
+        <w:t>CLde</w:t>
+      </w:r>
+      <w:proofErr w:type="spellEnd"/>
+      <w:r>
+        <w:rPr>
+          <w:lang w:eastAsia="zh-CN"/>
+        </w:rPr>
+        <w:t xml:space="preserve"> *(</w:t>
+      </w:r>
+      <w:proofErr w:type="spellStart"/>
+      <w:r>
+        <w:rPr>
+          <w:rFonts w:hint="eastAsia"/>
+          <w:lang w:eastAsia="zh-CN"/>
+        </w:rPr>
+        <w:t>C</w:t>
+      </w:r>
+      <w:r>
+        <w:rPr>
+          <w:lang w:eastAsia="zh-CN"/>
+        </w:rPr>
+        <w:t>mde</w:t>
+      </w:r>
+      <w:proofErr w:type="spellEnd"/>
+      <w:r>
+        <w:rPr>
+          <w:rFonts w:hint="eastAsia"/>
+          <w:lang w:eastAsia="zh-CN"/>
+        </w:rPr>
+        <w:t>/</w:t>
+      </w:r>
+      <w:r>
+        <w:rPr>
+          <w:lang w:eastAsia="zh-CN"/>
+        </w:rPr>
+        <w:t xml:space="preserve"> </w:t>
+      </w:r>
+      <w:proofErr w:type="spellStart"/>
+      <w:r>
+        <w:rPr>
+          <w:lang w:eastAsia="zh-CN"/>
+        </w:rPr>
+        <w:t>CLde</w:t>
+      </w:r>
+      <w:proofErr w:type="spellEnd"/>
+      <w:r>
+        <w:rPr>
+          <w:lang w:eastAsia="zh-CN"/>
+        </w:rPr>
+        <w:t>*c+</w:t>
+      </w:r>
+      <w:r>
+        <w:rPr>
           <w:rFonts w:hint="eastAsia"/>
           <w:lang w:eastAsia="zh-CN"/>
         </w:rPr>
@@ -1319,21 +1547,165 @@
         <w:rPr>
           <w:lang w:eastAsia="zh-CN"/>
         </w:rPr>
-        <w:t>.759-0.15*1.0746=3.5978</w:t>
-      </w:r>
-      <w:r>
-        <w:rPr>
-          <w:rFonts w:hint="eastAsia"/>
-          <w:lang w:eastAsia="zh-CN"/>
-        </w:rPr>
-        <w:t>m</w:t>
-      </w:r>
-      <w:bookmarkStart w:id="0" w:name="_GoBack"/>
-      <w:bookmarkEnd w:id="0"/>
-    </w:p>
-    <w:p>
-      <w:pPr>
-        <w:rPr>
+        <w:t>.4903</w:t>
+      </w:r>
+      <w:r>
+        <w:rPr>
+          <w:lang w:eastAsia="zh-CN"/>
+        </w:rPr>
+        <w:t>-</w:t>
+      </w:r>
+      <w:r>
+        <w:rPr>
+          <w:lang w:eastAsia="zh-CN"/>
+        </w:rPr>
+        <w:t>4.0593</w:t>
+      </w:r>
+      <w:r>
+        <w:rPr>
+          <w:lang w:eastAsia="zh-CN"/>
+        </w:rPr>
+        <w:t>)/c=2.2576</w:t>
+      </w:r>
+    </w:p>
+    <w:p>
+      <w:pPr>
+        <w:rPr>
+          <w:lang w:eastAsia="zh-CN"/>
+        </w:rPr>
+      </w:pPr>
+      <w:r>
+        <w:rPr>
+          <w:rFonts w:hint="eastAsia"/>
+          <w:lang w:eastAsia="zh-CN"/>
+        </w:rPr>
+        <w:t>新</w:t>
+      </w:r>
+      <w:proofErr w:type="spellStart"/>
+      <w:r>
+        <w:rPr>
+          <w:rFonts w:hint="eastAsia"/>
+          <w:lang w:eastAsia="zh-CN"/>
+        </w:rPr>
+        <w:t>C</w:t>
+      </w:r>
+      <w:r>
+        <w:rPr>
+          <w:lang w:eastAsia="zh-CN"/>
+        </w:rPr>
+        <w:t>md</w:t>
+      </w:r>
+      <w:r>
+        <w:rPr>
+          <w:lang w:eastAsia="zh-CN"/>
+        </w:rPr>
+        <w:t>f</w:t>
+      </w:r>
+      <w:proofErr w:type="spellEnd"/>
+      <w:r>
+        <w:rPr>
+          <w:lang w:eastAsia="zh-CN"/>
+        </w:rPr>
+        <w:t xml:space="preserve"> = </w:t>
+      </w:r>
+      <w:proofErr w:type="spellStart"/>
+      <w:r>
+        <w:rPr>
+          <w:lang w:eastAsia="zh-CN"/>
+        </w:rPr>
+        <w:t>CLd</w:t>
+      </w:r>
+      <w:r>
+        <w:rPr>
+          <w:lang w:eastAsia="zh-CN"/>
+        </w:rPr>
+        <w:t>f</w:t>
+      </w:r>
+      <w:proofErr w:type="spellEnd"/>
+      <w:r>
+        <w:rPr>
+          <w:lang w:eastAsia="zh-CN"/>
+        </w:rPr>
+        <w:t xml:space="preserve"> *(</w:t>
+      </w:r>
+      <w:proofErr w:type="spellStart"/>
+      <w:r>
+        <w:rPr>
+          <w:rFonts w:hint="eastAsia"/>
+          <w:lang w:eastAsia="zh-CN"/>
+        </w:rPr>
+        <w:t>C</w:t>
+      </w:r>
+      <w:r>
+        <w:rPr>
+          <w:lang w:eastAsia="zh-CN"/>
+        </w:rPr>
+        <w:t>md</w:t>
+      </w:r>
+      <w:r>
+        <w:rPr>
+          <w:lang w:eastAsia="zh-CN"/>
+        </w:rPr>
+        <w:t>f</w:t>
+      </w:r>
+      <w:proofErr w:type="spellEnd"/>
+      <w:r>
+        <w:rPr>
+          <w:rFonts w:hint="eastAsia"/>
+          <w:lang w:eastAsia="zh-CN"/>
+        </w:rPr>
+        <w:t>/</w:t>
+      </w:r>
+      <w:r>
+        <w:rPr>
+          <w:lang w:eastAsia="zh-CN"/>
+        </w:rPr>
+        <w:t xml:space="preserve"> </w:t>
+      </w:r>
+      <w:proofErr w:type="spellStart"/>
+      <w:r>
+        <w:rPr>
+          <w:lang w:eastAsia="zh-CN"/>
+        </w:rPr>
+        <w:t>CLd</w:t>
+      </w:r>
+      <w:r>
+        <w:rPr>
+          <w:lang w:eastAsia="zh-CN"/>
+        </w:rPr>
+        <w:t>f</w:t>
+      </w:r>
+      <w:proofErr w:type="spellEnd"/>
+      <w:r>
+        <w:rPr>
+          <w:lang w:eastAsia="zh-CN"/>
+        </w:rPr>
+        <w:t>*c+</w:t>
+      </w:r>
+      <w:r>
+        <w:rPr>
+          <w:rFonts w:hint="eastAsia"/>
+          <w:lang w:eastAsia="zh-CN"/>
+        </w:rPr>
+        <w:t>3</w:t>
+      </w:r>
+      <w:r>
+        <w:rPr>
+          <w:lang w:eastAsia="zh-CN"/>
+        </w:rPr>
+        <w:t>.4903-4.0593)/c=</w:t>
+      </w:r>
+      <w:r>
+        <w:rPr>
+          <w:lang w:eastAsia="zh-CN"/>
+        </w:rPr>
+        <w:t>-0.7224</w:t>
+      </w:r>
+    </w:p>
+    <w:p>
+      <w:pPr>
+        <w:rPr>
+          <w:rFonts w:hint="eastAsia"/>
           <w:lang w:eastAsia="zh-CN"/>
         </w:rPr>
       </w:pPr>
@@ -1733,21 +2105,27 @@
         <w:rPr>
           <w:lang w:eastAsia="zh-CN"/>
         </w:rPr>
-        <w:t>1221.</w:t>
+        <w:t>1221.59,138.</w:t>
       </w:r>
       <w:proofErr w:type="gramStart"/>
       <w:r>
         <w:rPr>
           <w:lang w:eastAsia="zh-CN"/>
         </w:rPr>
-        <w:t>59,-</w:t>
+        <w:t>32,</w:t>
+      </w:r>
+      <w:r>
+        <w:rPr>
+          <w:lang w:eastAsia="zh-CN"/>
+        </w:rPr>
+        <w:t>-</w:t>
       </w:r>
       <w:proofErr w:type="gramEnd"/>
       <w:r>
         <w:rPr>
           <w:lang w:eastAsia="zh-CN"/>
         </w:rPr>
-        <w:t>138.32,183.75]mm*12000/4199.94</w:t>
+        <w:t>183.75]mm*12000/4199.94</w:t>
       </w:r>
     </w:p>
     <w:p>
@@ -1774,29 +2152,43 @@
         <w:rPr>
           <w:lang w:eastAsia="zh-CN"/>
         </w:rPr>
-        <w:t>3.4903,-0.3952,0.525]m</w:t>
-      </w:r>
-    </w:p>
-    <w:p>
-      <w:pPr>
-        <w:rPr>
-          <w:lang w:eastAsia="zh-CN"/>
-        </w:rPr>
-      </w:pPr>
-    </w:p>
-    <w:p>
-      <w:pPr>
-        <w:rPr>
-          <w:lang w:eastAsia="zh-CN"/>
-        </w:rPr>
-      </w:pPr>
-    </w:p>
-    <w:p>
-      <w:pPr>
-        <w:rPr>
-          <w:lang w:eastAsia="zh-CN"/>
-        </w:rPr>
-      </w:pPr>
+        <w:t>3.4903,0.3952,</w:t>
+      </w:r>
+      <w:r>
+        <w:rPr>
+          <w:lang w:eastAsia="zh-CN"/>
+        </w:rPr>
+        <w:t>-</w:t>
+      </w:r>
+      <w:r>
+        <w:rPr>
+          <w:lang w:eastAsia="zh-CN"/>
+        </w:rPr>
+        <w:t>0.525]m</w:t>
+      </w:r>
+    </w:p>
+    <w:p>
+      <w:pPr>
+        <w:rPr>
+          <w:lang w:eastAsia="zh-CN"/>
+        </w:rPr>
+      </w:pPr>
+    </w:p>
+    <w:p>
+      <w:pPr>
+        <w:rPr>
+          <w:lang w:eastAsia="zh-CN"/>
+        </w:rPr>
+      </w:pPr>
+    </w:p>
+    <w:p>
+      <w:pPr>
+        <w:rPr>
+          <w:lang w:eastAsia="zh-CN"/>
+        </w:rPr>
+      </w:pPr>
+      <w:bookmarkStart w:id="0" w:name="_GoBack"/>
+      <w:bookmarkEnd w:id="0"/>
     </w:p>
     <w:p>
       <w:pPr>

</xml_diff>

<commit_message>
Rebuild a new FlightPhysics for WL_1. After a lot of bugs fixed, the model run and is trimed and linearized correctly! The modal character appears normal! So we can draw a conclusion from today's work, that is the highly integrated model supplied by Mathwork is shit! If you can, use your own model!
</commit_message>
<xml_diff>
--- a/document/Origindata_of_Modeling.docx
+++ b/document/Origindata_of_Modeling.docx
@@ -1,6 +1,6 @@
 
 <file path=word/document.xml><?xml version="1.0" encoding="utf-8"?>
-<w:document xmlns:wpc="http://schemas.microsoft.com/office/word/2010/wordprocessingCanvas" xmlns:cx="http://schemas.microsoft.com/office/drawing/2014/chartex" xmlns:cx1="http://schemas.microsoft.com/office/drawing/2015/9/8/chartex" xmlns:cx2="http://schemas.microsoft.com/office/drawing/2015/10/21/chartex" xmlns:cx3="http://schemas.microsoft.com/office/drawing/2016/5/9/chartex" xmlns:cx4="http://schemas.microsoft.com/office/drawing/2016/5/10/chartex" xmlns:cx5="http://schemas.microsoft.com/office/drawing/2016/5/11/chartex" xmlns:cx6="http://schemas.microsoft.com/office/drawing/2016/5/12/chartex" xmlns:cx7="http://schemas.microsoft.com/office/drawing/2016/5/13/chartex" xmlns:cx8="http://schemas.microsoft.com/office/drawing/2016/5/14/chartex" xmlns:mc="http://schemas.openxmlformats.org/markup-compatibility/2006" xmlns:aink="http://schemas.microsoft.com/office/drawing/2016/ink" xmlns:am3d="http://schemas.microsoft.com/office/drawing/2017/model3d" xmlns:o="urn:schemas-microsoft-com:office:office" xmlns:r="http://schemas.openxmlformats.org/officeDocument/2006/relationships" xmlns:m="http://schemas.openxmlformats.org/officeDocument/2006/math" xmlns:v="urn:schemas-microsoft-com:vml" xmlns:wp14="http://schemas.microsoft.com/office/word/2010/wordprocessingDrawing" xmlns:wp="http://schemas.openxmlformats.org/drawingml/2006/wordprocessingDrawing" xmlns:w10="urn:schemas-microsoft-com:office:word" xmlns:w="http://schemas.openxmlformats.org/wordprocessingml/2006/main" xmlns:w14="http://schemas.microsoft.com/office/word/2010/wordml" xmlns:w15="http://schemas.microsoft.com/office/word/2012/wordml" xmlns:w16cid="http://schemas.microsoft.com/office/word/2016/wordml/cid" xmlns:w16se="http://schemas.microsoft.com/office/word/2015/wordml/symex" xmlns:wpg="http://schemas.microsoft.com/office/word/2010/wordprocessingGroup" xmlns:wpi="http://schemas.microsoft.com/office/word/2010/wordprocessingInk" xmlns:wne="http://schemas.microsoft.com/office/word/2006/wordml" xmlns:wps="http://schemas.microsoft.com/office/word/2010/wordprocessingShape" mc:Ignorable="w14 w15 w16se w16cid wp14">
+<w:document xmlns:wpc="http://schemas.microsoft.com/office/word/2010/wordprocessingCanvas" xmlns:cx="http://schemas.microsoft.com/office/drawing/2014/chartex" xmlns:cx1="http://schemas.microsoft.com/office/drawing/2015/9/8/chartex" xmlns:mc="http://schemas.openxmlformats.org/markup-compatibility/2006" xmlns:o="urn:schemas-microsoft-com:office:office" xmlns:r="http://schemas.openxmlformats.org/officeDocument/2006/relationships" xmlns:m="http://schemas.openxmlformats.org/officeDocument/2006/math" xmlns:v="urn:schemas-microsoft-com:vml" xmlns:wp14="http://schemas.microsoft.com/office/word/2010/wordprocessingDrawing" xmlns:wp="http://schemas.openxmlformats.org/drawingml/2006/wordprocessingDrawing" xmlns:w10="urn:schemas-microsoft-com:office:word" xmlns:w="http://schemas.openxmlformats.org/wordprocessingml/2006/main" xmlns:w14="http://schemas.microsoft.com/office/word/2010/wordml" xmlns:w15="http://schemas.microsoft.com/office/word/2012/wordml" xmlns:w16se="http://schemas.microsoft.com/office/word/2015/wordml/symex" xmlns:wpg="http://schemas.microsoft.com/office/word/2010/wordprocessingGroup" xmlns:wpi="http://schemas.microsoft.com/office/word/2010/wordprocessingInk" xmlns:wne="http://schemas.microsoft.com/office/word/2006/wordml" xmlns:wps="http://schemas.microsoft.com/office/word/2010/wordprocessingShape" mc:Ignorable="w14 w15 w16se wp14">
   <w:body>
     <w:p>
       <w:pPr>
@@ -950,6 +950,7 @@
       <w:r>
         <w:rPr>
           <w:noProof/>
+          <w:lang w:eastAsia="zh-CN"/>
         </w:rPr>
         <w:drawing>
           <wp:inline distT="0" distB="0" distL="0" distR="0" wp14:anchorId="2B52D9F5" wp14:editId="085E3DB1">
@@ -993,6 +994,7 @@
       <w:r>
         <w:rPr>
           <w:noProof/>
+          <w:lang w:eastAsia="zh-CN"/>
         </w:rPr>
         <w:lastRenderedPageBreak/>
         <w:drawing>
@@ -1087,6 +1089,7 @@
       <w:r>
         <w:rPr>
           <w:noProof/>
+          <w:lang w:eastAsia="zh-CN"/>
         </w:rPr>
         <w:drawing>
           <wp:inline distT="0" distB="0" distL="0" distR="0" wp14:anchorId="6F144913" wp14:editId="19781FE3">
@@ -1547,25 +1550,7 @@
         <w:rPr>
           <w:lang w:eastAsia="zh-CN"/>
         </w:rPr>
-        <w:t>.4903</w:t>
-      </w:r>
-      <w:r>
-        <w:rPr>
-          <w:lang w:eastAsia="zh-CN"/>
-        </w:rPr>
-        <w:t>-</w:t>
-      </w:r>
-      <w:r>
-        <w:rPr>
-          <w:lang w:eastAsia="zh-CN"/>
-        </w:rPr>
-        <w:t>4.0593</w:t>
-      </w:r>
-      <w:r>
-        <w:rPr>
-          <w:lang w:eastAsia="zh-CN"/>
-        </w:rPr>
-        <w:t>)/c=2.2576</w:t>
+        <w:t>.4903-4.0593)/c=2.2576</w:t>
       </w:r>
     </w:p>
     <w:p>
@@ -1593,13 +1578,7 @@
         <w:rPr>
           <w:lang w:eastAsia="zh-CN"/>
         </w:rPr>
-        <w:t>md</w:t>
-      </w:r>
-      <w:r>
-        <w:rPr>
-          <w:lang w:eastAsia="zh-CN"/>
-        </w:rPr>
-        <w:t>f</w:t>
+        <w:t>mdf</w:t>
       </w:r>
       <w:proofErr w:type="spellEnd"/>
       <w:r>
@@ -1613,13 +1592,7 @@
         <w:rPr>
           <w:lang w:eastAsia="zh-CN"/>
         </w:rPr>
-        <w:t>CLd</w:t>
-      </w:r>
-      <w:r>
-        <w:rPr>
-          <w:lang w:eastAsia="zh-CN"/>
-        </w:rPr>
-        <w:t>f</w:t>
+        <w:t>CLdf</w:t>
       </w:r>
       <w:proofErr w:type="spellEnd"/>
       <w:r>
@@ -1640,13 +1613,7 @@
         <w:rPr>
           <w:lang w:eastAsia="zh-CN"/>
         </w:rPr>
-        <w:t>md</w:t>
-      </w:r>
-      <w:r>
-        <w:rPr>
-          <w:lang w:eastAsia="zh-CN"/>
-        </w:rPr>
-        <w:t>f</w:t>
+        <w:t>mdf</w:t>
       </w:r>
       <w:proofErr w:type="spellEnd"/>
       <w:r>
@@ -1667,13 +1634,7 @@
         <w:rPr>
           <w:lang w:eastAsia="zh-CN"/>
         </w:rPr>
-        <w:t>CLd</w:t>
-      </w:r>
-      <w:r>
-        <w:rPr>
-          <w:lang w:eastAsia="zh-CN"/>
-        </w:rPr>
-        <w:t>f</w:t>
+        <w:t>CLdf</w:t>
       </w:r>
       <w:proofErr w:type="spellEnd"/>
       <w:r>
@@ -1693,19 +1654,12 @@
         <w:rPr>
           <w:lang w:eastAsia="zh-CN"/>
         </w:rPr>
-        <w:t>.4903-4.0593)/c=</w:t>
-      </w:r>
-      <w:r>
-        <w:rPr>
-          <w:lang w:eastAsia="zh-CN"/>
-        </w:rPr>
-        <w:t>-0.7224</w:t>
-      </w:r>
-    </w:p>
-    <w:p>
-      <w:pPr>
-        <w:rPr>
-          <w:rFonts w:hint="eastAsia"/>
+        <w:t>.4903-4.0593)/c=-0.7224</w:t>
+      </w:r>
+    </w:p>
+    <w:p>
+      <w:pPr>
+        <w:rPr>
           <w:lang w:eastAsia="zh-CN"/>
         </w:rPr>
       </w:pPr>
@@ -1719,6 +1673,7 @@
       <w:r>
         <w:rPr>
           <w:noProof/>
+          <w:lang w:eastAsia="zh-CN"/>
         </w:rPr>
         <w:drawing>
           <wp:inline distT="0" distB="0" distL="0" distR="0" wp14:anchorId="050FA502" wp14:editId="53D4B42C">
@@ -1763,9 +1718,88 @@
           <w:lang w:eastAsia="zh-CN"/>
         </w:rPr>
       </w:pPr>
+    </w:p>
+    <w:p>
+      <w:pPr>
+        <w:rPr>
+          <w:lang w:eastAsia="zh-CN"/>
+        </w:rPr>
+      </w:pPr>
+    </w:p>
+    <w:p>
+      <w:pPr>
+        <w:rPr>
+          <w:lang w:eastAsia="zh-CN"/>
+        </w:rPr>
+      </w:pPr>
+    </w:p>
+    <w:p>
+      <w:pPr>
+        <w:rPr>
+          <w:lang w:eastAsia="zh-CN"/>
+        </w:rPr>
+      </w:pPr>
+    </w:p>
+    <w:p>
+      <w:pPr>
+        <w:rPr>
+          <w:lang w:eastAsia="zh-CN"/>
+        </w:rPr>
+      </w:pPr>
+    </w:p>
+    <w:p>
+      <w:pPr>
+        <w:rPr>
+          <w:lang w:eastAsia="zh-CN"/>
+        </w:rPr>
+      </w:pPr>
+    </w:p>
+    <w:p>
+      <w:pPr>
+        <w:rPr>
+          <w:lang w:eastAsia="zh-CN"/>
+        </w:rPr>
+      </w:pPr>
+    </w:p>
+    <w:p>
+      <w:pPr>
+        <w:rPr>
+          <w:lang w:eastAsia="zh-CN"/>
+        </w:rPr>
+      </w:pPr>
+    </w:p>
+    <w:p>
+      <w:pPr>
+        <w:rPr>
+          <w:lang w:eastAsia="zh-CN"/>
+        </w:rPr>
+      </w:pPr>
+    </w:p>
+    <w:p>
+      <w:pPr>
+        <w:rPr>
+          <w:lang w:eastAsia="zh-CN"/>
+        </w:rPr>
+      </w:pPr>
+    </w:p>
+    <w:p>
+      <w:pPr>
+        <w:rPr>
+          <w:rFonts w:hint="eastAsia"/>
+          <w:lang w:eastAsia="zh-CN"/>
+        </w:rPr>
+      </w:pPr>
+    </w:p>
+    <w:p>
+      <w:pPr>
+        <w:rPr>
+          <w:lang w:eastAsia="zh-CN"/>
+        </w:rPr>
+      </w:pPr>
       <w:r>
         <w:rPr>
           <w:noProof/>
+          <w:lang w:eastAsia="zh-CN"/>
         </w:rPr>
         <w:lastRenderedPageBreak/>
         <w:drawing>
@@ -1844,6 +1878,8 @@
         </w:rPr>
         <w:t>舵效，从上至下，分别表示襟翼、副翼、升降舵</w:t>
       </w:r>
+      <w:bookmarkStart w:id="0" w:name="_GoBack"/>
+      <w:bookmarkEnd w:id="0"/>
     </w:p>
     <w:p>
       <w:pPr>
@@ -1890,6 +1926,7 @@
       <w:r>
         <w:rPr>
           <w:noProof/>
+          <w:lang w:eastAsia="zh-CN"/>
         </w:rPr>
         <w:drawing>
           <wp:inline distT="0" distB="0" distL="0" distR="0" wp14:anchorId="5A28DDBC" wp14:editId="2312AB89">
@@ -2105,14 +2142,21 @@
         <w:rPr>
           <w:lang w:eastAsia="zh-CN"/>
         </w:rPr>
-        <w:t>1221.59,138.</w:t>
+        <w:t>1221.59</w:t>
       </w:r>
       <w:proofErr w:type="gramStart"/>
       <w:r>
         <w:rPr>
           <w:lang w:eastAsia="zh-CN"/>
         </w:rPr>
-        <w:t>32,</w:t>
+        <w:t>,138.32</w:t>
+      </w:r>
+      <w:proofErr w:type="gramEnd"/>
+      <w:r>
+        <w:rPr>
+          <w:lang w:eastAsia="zh-CN"/>
+        </w:rPr>
+        <w:t>,</w:t>
       </w:r>
       <w:r>
         <w:rPr>
@@ -2120,38 +2164,37 @@
         </w:rPr>
         <w:t>-</w:t>
       </w:r>
+      <w:r>
+        <w:rPr>
+          <w:lang w:eastAsia="zh-CN"/>
+        </w:rPr>
+        <w:t>183.75]mm*12000/4199.94</w:t>
+      </w:r>
+    </w:p>
+    <w:p>
+      <w:pPr>
+        <w:rPr>
+          <w:lang w:eastAsia="zh-CN"/>
+        </w:rPr>
+      </w:pPr>
+      <w:r>
+        <w:rPr>
+          <w:lang w:eastAsia="zh-CN"/>
+        </w:rPr>
+        <w:t>=</w:t>
+      </w:r>
+      <w:proofErr w:type="gramStart"/>
+      <w:r>
+        <w:rPr>
+          <w:lang w:eastAsia="zh-CN"/>
+        </w:rPr>
+        <w:t>&gt;[</w:t>
+      </w:r>
       <w:proofErr w:type="gramEnd"/>
       <w:r>
         <w:rPr>
           <w:lang w:eastAsia="zh-CN"/>
         </w:rPr>
-        <w:t>183.75]mm*12000/4199.94</w:t>
-      </w:r>
-    </w:p>
-    <w:p>
-      <w:pPr>
-        <w:rPr>
-          <w:lang w:eastAsia="zh-CN"/>
-        </w:rPr>
-      </w:pPr>
-      <w:r>
-        <w:rPr>
-          <w:lang w:eastAsia="zh-CN"/>
-        </w:rPr>
-        <w:t>=</w:t>
-      </w:r>
-      <w:proofErr w:type="gramStart"/>
-      <w:r>
-        <w:rPr>
-          <w:lang w:eastAsia="zh-CN"/>
-        </w:rPr>
-        <w:t>&gt;[</w:t>
-      </w:r>
-      <w:proofErr w:type="gramEnd"/>
-      <w:r>
-        <w:rPr>
-          <w:lang w:eastAsia="zh-CN"/>
-        </w:rPr>
         <w:t>3.4903,0.3952,</w:t>
       </w:r>
       <w:r>
@@ -2187,22 +2230,601 @@
           <w:lang w:eastAsia="zh-CN"/>
         </w:rPr>
       </w:pPr>
-      <w:bookmarkStart w:id="0" w:name="_GoBack"/>
-      <w:bookmarkEnd w:id="0"/>
-    </w:p>
-    <w:p>
-      <w:pPr>
-        <w:rPr>
-          <w:lang w:eastAsia="zh-CN"/>
-        </w:rPr>
-      </w:pPr>
-    </w:p>
-    <w:p>
-      <w:pPr>
-        <w:rPr>
-          <w:lang w:eastAsia="zh-CN"/>
-        </w:rPr>
-      </w:pPr>
+    </w:p>
+    <w:p>
+      <w:pPr>
+        <w:rPr>
+          <w:lang w:eastAsia="zh-CN"/>
+        </w:rPr>
+      </w:pPr>
+    </w:p>
+    <w:p>
+      <w:pPr>
+        <w:rPr>
+          <w:lang w:eastAsia="zh-CN"/>
+        </w:rPr>
+      </w:pPr>
+    </w:p>
+    <w:p>
+      <w:pPr>
+        <w:widowControl/>
+        <w:jc w:val="left"/>
+        <w:rPr>
+          <w:sz w:val="21"/>
+          <w:szCs w:val="21"/>
+          <w:lang w:eastAsia="zh-CN"/>
+        </w:rPr>
+      </w:pPr>
+      <w:proofErr w:type="spellStart"/>
+      <w:r>
+        <w:rPr>
+          <w:sz w:val="21"/>
+          <w:szCs w:val="21"/>
+          <w:lang w:eastAsia="zh-CN"/>
+        </w:rPr>
+        <w:lastRenderedPageBreak/>
+        <w:t>Flight_Physics</w:t>
+      </w:r>
+      <w:proofErr w:type="spellEnd"/>
+      <w:r>
+        <w:rPr>
+          <w:sz w:val="21"/>
+          <w:szCs w:val="21"/>
+          <w:lang w:eastAsia="zh-CN"/>
+        </w:rPr>
+        <w:t>部分建模符号约定：</w:t>
+      </w:r>
+    </w:p>
+    <w:p>
+      <w:pPr>
+        <w:rPr>
+          <w:sz w:val="21"/>
+          <w:szCs w:val="21"/>
+          <w:lang w:eastAsia="zh-CN"/>
+        </w:rPr>
+      </w:pPr>
+      <w:r>
+        <w:rPr>
+          <w:sz w:val="21"/>
+          <w:szCs w:val="21"/>
+          <w:lang w:eastAsia="zh-CN"/>
+        </w:rPr>
+        <w:t>变量命名：</w:t>
+      </w:r>
+    </w:p>
+    <w:p>
+      <w:pPr>
+        <w:rPr>
+          <w:sz w:val="21"/>
+          <w:szCs w:val="21"/>
+          <w:lang w:eastAsia="zh-CN"/>
+        </w:rPr>
+      </w:pPr>
+      <w:r>
+        <w:rPr>
+          <w:sz w:val="21"/>
+          <w:szCs w:val="21"/>
+          <w:lang w:eastAsia="zh-CN"/>
+        </w:rPr>
+        <w:t>变量</w:t>
+      </w:r>
+      <w:r>
+        <w:rPr>
+          <w:sz w:val="21"/>
+          <w:szCs w:val="21"/>
+          <w:lang w:eastAsia="zh-CN"/>
+        </w:rPr>
+        <w:t>_</w:t>
+      </w:r>
+      <w:r>
+        <w:rPr>
+          <w:sz w:val="21"/>
+          <w:szCs w:val="21"/>
+          <w:lang w:eastAsia="zh-CN"/>
+        </w:rPr>
+        <w:t>运动类型</w:t>
+      </w:r>
+      <w:r>
+        <w:rPr>
+          <w:sz w:val="21"/>
+          <w:szCs w:val="21"/>
+          <w:lang w:eastAsia="zh-CN"/>
+        </w:rPr>
+        <w:t>_</w:t>
+      </w:r>
+      <w:r>
+        <w:rPr>
+          <w:sz w:val="21"/>
+          <w:szCs w:val="21"/>
+          <w:lang w:eastAsia="zh-CN"/>
+        </w:rPr>
+        <w:t>点</w:t>
+      </w:r>
+      <w:r>
+        <w:rPr>
+          <w:sz w:val="21"/>
+          <w:szCs w:val="21"/>
+          <w:lang w:eastAsia="zh-CN"/>
+        </w:rPr>
+        <w:t>_</w:t>
+      </w:r>
+      <w:r>
+        <w:rPr>
+          <w:sz w:val="21"/>
+          <w:szCs w:val="21"/>
+          <w:lang w:eastAsia="zh-CN"/>
+        </w:rPr>
+        <w:t>坐标系</w:t>
+      </w:r>
+    </w:p>
+    <w:p>
+      <w:pPr>
+        <w:rPr>
+          <w:sz w:val="21"/>
+          <w:szCs w:val="21"/>
+          <w:lang w:eastAsia="zh-CN"/>
+        </w:rPr>
+      </w:pPr>
+      <w:r>
+        <w:rPr>
+          <w:sz w:val="21"/>
+          <w:szCs w:val="21"/>
+          <w:lang w:eastAsia="zh-CN"/>
+        </w:rPr>
+        <w:t>变量类型：</w:t>
+      </w:r>
+    </w:p>
+    <w:p>
+      <w:pPr>
+        <w:rPr>
+          <w:sz w:val="21"/>
+          <w:szCs w:val="21"/>
+        </w:rPr>
+      </w:pPr>
+      <w:r>
+        <w:rPr>
+          <w:sz w:val="21"/>
+          <w:szCs w:val="21"/>
+        </w:rPr>
+        <w:t xml:space="preserve">VEL </w:t>
+      </w:r>
+      <w:r>
+        <w:rPr>
+          <w:sz w:val="21"/>
+          <w:szCs w:val="21"/>
+        </w:rPr>
+        <w:t>速度（</w:t>
+      </w:r>
+      <w:r>
+        <w:rPr>
+          <w:sz w:val="21"/>
+          <w:szCs w:val="21"/>
+        </w:rPr>
+        <w:t>3x1</w:t>
+      </w:r>
+      <w:r>
+        <w:rPr>
+          <w:sz w:val="21"/>
+          <w:szCs w:val="21"/>
+        </w:rPr>
+        <w:t>的向量）</w:t>
+      </w:r>
+      <w:r>
+        <w:rPr>
+          <w:sz w:val="21"/>
+          <w:szCs w:val="21"/>
+        </w:rPr>
+        <w:tab/>
+      </w:r>
+    </w:p>
+    <w:p>
+      <w:pPr>
+        <w:rPr>
+          <w:sz w:val="21"/>
+          <w:szCs w:val="21"/>
+        </w:rPr>
+      </w:pPr>
+      <w:r>
+        <w:rPr>
+          <w:sz w:val="21"/>
+          <w:szCs w:val="21"/>
+        </w:rPr>
+        <w:t xml:space="preserve">ROT </w:t>
+      </w:r>
+      <w:r>
+        <w:rPr>
+          <w:sz w:val="21"/>
+          <w:szCs w:val="21"/>
+        </w:rPr>
+        <w:t>角速度（</w:t>
+      </w:r>
+      <w:r>
+        <w:rPr>
+          <w:sz w:val="21"/>
+          <w:szCs w:val="21"/>
+        </w:rPr>
+        <w:t>3x1</w:t>
+      </w:r>
+      <w:r>
+        <w:rPr>
+          <w:sz w:val="21"/>
+          <w:szCs w:val="21"/>
+        </w:rPr>
+        <w:t>的向量）</w:t>
+      </w:r>
+    </w:p>
+    <w:p>
+      <w:pPr>
+        <w:rPr>
+          <w:sz w:val="21"/>
+          <w:szCs w:val="21"/>
+        </w:rPr>
+      </w:pPr>
+      <w:r>
+        <w:rPr>
+          <w:sz w:val="21"/>
+          <w:szCs w:val="21"/>
+        </w:rPr>
+        <w:t xml:space="preserve">POS </w:t>
+      </w:r>
+      <w:r>
+        <w:rPr>
+          <w:sz w:val="21"/>
+          <w:szCs w:val="21"/>
+        </w:rPr>
+        <w:t>位置（</w:t>
+      </w:r>
+      <w:r>
+        <w:rPr>
+          <w:sz w:val="21"/>
+          <w:szCs w:val="21"/>
+        </w:rPr>
+        <w:t>3x1</w:t>
+      </w:r>
+      <w:r>
+        <w:rPr>
+          <w:sz w:val="21"/>
+          <w:szCs w:val="21"/>
+        </w:rPr>
+        <w:t>的向量）</w:t>
+      </w:r>
+    </w:p>
+    <w:p>
+      <w:pPr>
+        <w:rPr>
+          <w:sz w:val="21"/>
+          <w:szCs w:val="21"/>
+        </w:rPr>
+      </w:pPr>
+      <w:r>
+        <w:rPr>
+          <w:sz w:val="21"/>
+          <w:szCs w:val="21"/>
+        </w:rPr>
+        <w:t xml:space="preserve">ATT </w:t>
+      </w:r>
+      <w:r>
+        <w:rPr>
+          <w:sz w:val="21"/>
+          <w:szCs w:val="21"/>
+        </w:rPr>
+        <w:t>角度（</w:t>
+      </w:r>
+      <w:r>
+        <w:rPr>
+          <w:sz w:val="21"/>
+          <w:szCs w:val="21"/>
+        </w:rPr>
+        <w:t>3x1</w:t>
+      </w:r>
+      <w:r>
+        <w:rPr>
+          <w:sz w:val="21"/>
+          <w:szCs w:val="21"/>
+        </w:rPr>
+        <w:t>的向量）</w:t>
+      </w:r>
+    </w:p>
+    <w:p>
+      <w:pPr>
+        <w:rPr>
+          <w:sz w:val="21"/>
+          <w:szCs w:val="21"/>
+          <w:lang w:eastAsia="zh-CN"/>
+        </w:rPr>
+      </w:pPr>
+      <w:r>
+        <w:rPr>
+          <w:sz w:val="21"/>
+          <w:szCs w:val="21"/>
+          <w:lang w:eastAsia="zh-CN"/>
+        </w:rPr>
+        <w:t xml:space="preserve">Alpha </w:t>
+      </w:r>
+      <w:r>
+        <w:rPr>
+          <w:sz w:val="21"/>
+          <w:szCs w:val="21"/>
+          <w:lang w:eastAsia="zh-CN"/>
+        </w:rPr>
+        <w:t>迎角</w:t>
+      </w:r>
+    </w:p>
+    <w:p>
+      <w:pPr>
+        <w:rPr>
+          <w:sz w:val="21"/>
+          <w:szCs w:val="21"/>
+          <w:lang w:eastAsia="zh-CN"/>
+        </w:rPr>
+      </w:pPr>
+      <w:r>
+        <w:rPr>
+          <w:sz w:val="21"/>
+          <w:szCs w:val="21"/>
+          <w:lang w:eastAsia="zh-CN"/>
+        </w:rPr>
+        <w:t xml:space="preserve">Beta </w:t>
+      </w:r>
+      <w:r>
+        <w:rPr>
+          <w:sz w:val="21"/>
+          <w:szCs w:val="21"/>
+          <w:lang w:eastAsia="zh-CN"/>
+        </w:rPr>
+        <w:t>侧滑角</w:t>
+      </w:r>
+    </w:p>
+    <w:p>
+      <w:pPr>
+        <w:rPr>
+          <w:sz w:val="21"/>
+          <w:szCs w:val="21"/>
+          <w:lang w:eastAsia="zh-CN"/>
+        </w:rPr>
+      </w:pPr>
+      <w:r>
+        <w:rPr>
+          <w:sz w:val="21"/>
+          <w:szCs w:val="21"/>
+          <w:lang w:eastAsia="zh-CN"/>
+        </w:rPr>
+        <w:t xml:space="preserve">Gamma </w:t>
+      </w:r>
+      <w:r>
+        <w:rPr>
+          <w:sz w:val="21"/>
+          <w:szCs w:val="21"/>
+          <w:lang w:eastAsia="zh-CN"/>
+        </w:rPr>
+        <w:t>航迹倾角（下滑角、爬升角）</w:t>
+      </w:r>
+    </w:p>
+    <w:p>
+      <w:pPr>
+        <w:rPr>
+          <w:sz w:val="21"/>
+          <w:szCs w:val="21"/>
+          <w:lang w:eastAsia="zh-CN"/>
+        </w:rPr>
+      </w:pPr>
+      <w:r>
+        <w:rPr>
+          <w:sz w:val="21"/>
+          <w:szCs w:val="21"/>
+          <w:lang w:eastAsia="zh-CN"/>
+        </w:rPr>
+        <w:t>运动类型：</w:t>
+      </w:r>
+    </w:p>
+    <w:p>
+      <w:pPr>
+        <w:rPr>
+          <w:sz w:val="21"/>
+          <w:szCs w:val="21"/>
+          <w:lang w:eastAsia="zh-CN"/>
+        </w:rPr>
+      </w:pPr>
+      <w:r>
+        <w:rPr>
+          <w:sz w:val="21"/>
+          <w:szCs w:val="21"/>
+          <w:lang w:eastAsia="zh-CN"/>
+        </w:rPr>
+        <w:t xml:space="preserve">K </w:t>
+      </w:r>
+      <w:r>
+        <w:rPr>
+          <w:sz w:val="21"/>
+          <w:szCs w:val="21"/>
+          <w:lang w:eastAsia="zh-CN"/>
+        </w:rPr>
+        <w:t>表示相对于地面的运动</w:t>
+      </w:r>
+    </w:p>
+    <w:p>
+      <w:pPr>
+        <w:rPr>
+          <w:sz w:val="21"/>
+          <w:szCs w:val="21"/>
+          <w:lang w:eastAsia="zh-CN"/>
+        </w:rPr>
+      </w:pPr>
+      <w:r>
+        <w:rPr>
+          <w:sz w:val="21"/>
+          <w:szCs w:val="21"/>
+          <w:lang w:eastAsia="zh-CN"/>
+        </w:rPr>
+        <w:t xml:space="preserve">A </w:t>
+      </w:r>
+      <w:r>
+        <w:rPr>
+          <w:sz w:val="21"/>
+          <w:szCs w:val="21"/>
+          <w:lang w:eastAsia="zh-CN"/>
+        </w:rPr>
+        <w:t>表示相对于气流的运动（考虑风场）</w:t>
+      </w:r>
+    </w:p>
+    <w:p>
+      <w:pPr>
+        <w:rPr>
+          <w:sz w:val="21"/>
+          <w:szCs w:val="21"/>
+          <w:lang w:eastAsia="zh-CN"/>
+        </w:rPr>
+      </w:pPr>
+      <w:r>
+        <w:rPr>
+          <w:sz w:val="21"/>
+          <w:szCs w:val="21"/>
+          <w:lang w:eastAsia="zh-CN"/>
+        </w:rPr>
+        <w:t>点类型：</w:t>
+      </w:r>
+    </w:p>
+    <w:p>
+      <w:pPr>
+        <w:rPr>
+          <w:sz w:val="21"/>
+          <w:szCs w:val="21"/>
+          <w:lang w:eastAsia="zh-CN"/>
+        </w:rPr>
+      </w:pPr>
+      <w:r>
+        <w:rPr>
+          <w:sz w:val="21"/>
+          <w:szCs w:val="21"/>
+          <w:lang w:eastAsia="zh-CN"/>
+        </w:rPr>
+        <w:t xml:space="preserve">R </w:t>
+      </w:r>
+      <w:r>
+        <w:rPr>
+          <w:sz w:val="21"/>
+          <w:szCs w:val="21"/>
+          <w:lang w:eastAsia="zh-CN"/>
+        </w:rPr>
+        <w:t>表示参考重心</w:t>
+      </w:r>
+    </w:p>
+    <w:p>
+      <w:pPr>
+        <w:rPr>
+          <w:sz w:val="21"/>
+          <w:szCs w:val="21"/>
+          <w:lang w:eastAsia="zh-CN"/>
+        </w:rPr>
+      </w:pPr>
+      <w:r>
+        <w:rPr>
+          <w:sz w:val="21"/>
+          <w:szCs w:val="21"/>
+          <w:lang w:eastAsia="zh-CN"/>
+        </w:rPr>
+        <w:t xml:space="preserve">G </w:t>
+      </w:r>
+      <w:r>
+        <w:rPr>
+          <w:sz w:val="21"/>
+          <w:szCs w:val="21"/>
+          <w:lang w:eastAsia="zh-CN"/>
+        </w:rPr>
+        <w:t>表示实际重心</w:t>
+      </w:r>
+    </w:p>
+    <w:p>
+      <w:pPr>
+        <w:rPr>
+          <w:sz w:val="21"/>
+          <w:szCs w:val="21"/>
+          <w:lang w:eastAsia="zh-CN"/>
+        </w:rPr>
+      </w:pPr>
+      <w:r>
+        <w:rPr>
+          <w:sz w:val="21"/>
+          <w:szCs w:val="21"/>
+          <w:lang w:eastAsia="zh-CN"/>
+        </w:rPr>
+        <w:t>坐标系类型：</w:t>
+      </w:r>
+    </w:p>
+    <w:p>
+      <w:pPr>
+        <w:rPr>
+          <w:sz w:val="21"/>
+          <w:szCs w:val="21"/>
+          <w:lang w:eastAsia="zh-CN"/>
+        </w:rPr>
+      </w:pPr>
+      <w:r>
+        <w:rPr>
+          <w:sz w:val="21"/>
+          <w:szCs w:val="21"/>
+          <w:lang w:eastAsia="zh-CN"/>
+        </w:rPr>
+        <w:t xml:space="preserve">B </w:t>
+      </w:r>
+      <w:r>
+        <w:rPr>
+          <w:sz w:val="21"/>
+          <w:szCs w:val="21"/>
+          <w:lang w:eastAsia="zh-CN"/>
+        </w:rPr>
+        <w:t>机体系</w:t>
+      </w:r>
+    </w:p>
+    <w:p>
+      <w:pPr>
+        <w:rPr>
+          <w:sz w:val="21"/>
+          <w:szCs w:val="21"/>
+          <w:lang w:eastAsia="zh-CN"/>
+        </w:rPr>
+      </w:pPr>
+      <w:r>
+        <w:rPr>
+          <w:sz w:val="21"/>
+          <w:szCs w:val="21"/>
+          <w:lang w:eastAsia="zh-CN"/>
+        </w:rPr>
+        <w:t xml:space="preserve">E </w:t>
+      </w:r>
+      <w:r>
+        <w:rPr>
+          <w:sz w:val="21"/>
+          <w:szCs w:val="21"/>
+          <w:lang w:eastAsia="zh-CN"/>
+        </w:rPr>
+        <w:t>地面系</w:t>
+      </w:r>
+    </w:p>
+    <w:p>
+      <w:pPr>
+        <w:rPr>
+          <w:sz w:val="21"/>
+          <w:szCs w:val="21"/>
+          <w:lang w:eastAsia="zh-CN"/>
+        </w:rPr>
+      </w:pPr>
+      <w:r>
+        <w:rPr>
+          <w:sz w:val="21"/>
+          <w:szCs w:val="21"/>
+          <w:lang w:eastAsia="zh-CN"/>
+        </w:rPr>
+        <w:t xml:space="preserve">ABS </w:t>
+      </w:r>
+      <w:r>
+        <w:rPr>
+          <w:sz w:val="21"/>
+          <w:szCs w:val="21"/>
+          <w:lang w:eastAsia="zh-CN"/>
+        </w:rPr>
+        <w:t>与坐标系无关，表示该变量的绝对值</w:t>
+      </w:r>
     </w:p>
     <w:p>
       <w:pPr>
@@ -2222,7 +2844,7 @@
 </file>
 
 <file path=word/styles.xml><?xml version="1.0" encoding="utf-8"?>
-<w:styles xmlns:mc="http://schemas.openxmlformats.org/markup-compatibility/2006" xmlns:r="http://schemas.openxmlformats.org/officeDocument/2006/relationships" xmlns:w="http://schemas.openxmlformats.org/wordprocessingml/2006/main" xmlns:w14="http://schemas.microsoft.com/office/word/2010/wordml" xmlns:w15="http://schemas.microsoft.com/office/word/2012/wordml" xmlns:w16cid="http://schemas.microsoft.com/office/word/2016/wordml/cid" xmlns:w16se="http://schemas.microsoft.com/office/word/2015/wordml/symex" mc:Ignorable="w14 w15 w16se w16cid">
+<w:styles xmlns:mc="http://schemas.openxmlformats.org/markup-compatibility/2006" xmlns:r="http://schemas.openxmlformats.org/officeDocument/2006/relationships" xmlns:w="http://schemas.openxmlformats.org/wordprocessingml/2006/main" xmlns:w14="http://schemas.microsoft.com/office/word/2010/wordml" xmlns:w15="http://schemas.microsoft.com/office/word/2012/wordml" xmlns:w16se="http://schemas.microsoft.com/office/word/2015/wordml/symex" mc:Ignorable="w14 w15 w16se">
   <w:docDefaults>
     <w:rPrDefault>
       <w:rPr>
@@ -2235,7 +2857,7 @@
     </w:rPrDefault>
     <w:pPrDefault/>
   </w:docDefaults>
-  <w:latentStyles w:defLockedState="0" w:defUIPriority="99" w:defSemiHidden="0" w:defUnhideWhenUsed="0" w:defQFormat="0" w:count="375">
+  <w:latentStyles w:defLockedState="0" w:defUIPriority="99" w:defSemiHidden="0" w:defUnhideWhenUsed="0" w:defQFormat="0" w:count="371">
     <w:lsdException w:name="Normal" w:uiPriority="0" w:qFormat="1"/>
     <w:lsdException w:name="heading 1" w:uiPriority="9" w:qFormat="1"/>
     <w:lsdException w:name="heading 2" w:semiHidden="1" w:uiPriority="9" w:unhideWhenUsed="1" w:qFormat="1"/>

</xml_diff>

<commit_message>
Finished! And now it's time to generate the final version for student.
</commit_message>
<xml_diff>
--- a/document/Origindata_of_Modeling.docx
+++ b/document/Origindata_of_Modeling.docx
@@ -1086,6 +1086,7 @@
           <w:lang w:eastAsia="zh-CN"/>
         </w:rPr>
       </w:pPr>
+      <w:bookmarkStart w:id="0" w:name="_GoBack"/>
       <w:r>
         <w:rPr>
           <w:noProof/>
@@ -1127,6 +1128,7 @@
           </wp:inline>
         </w:drawing>
       </w:r>
+      <w:bookmarkEnd w:id="0"/>
     </w:p>
     <w:p>
       <w:pPr>
@@ -1255,48 +1257,42 @@
     <w:p>
       <w:pPr>
         <w:rPr>
-          <w:lang w:eastAsia="zh-CN"/>
-        </w:rPr>
-      </w:pPr>
-      <w:r>
-        <w:rPr>
-          <w:rFonts w:hint="eastAsia"/>
+          <w:color w:val="FF0000"/>
+          <w:lang w:eastAsia="zh-CN"/>
+        </w:rPr>
+      </w:pPr>
+      <w:r>
+        <w:rPr>
+          <w:rFonts w:hint="eastAsia"/>
+          <w:color w:val="FF0000"/>
           <w:lang w:eastAsia="zh-CN"/>
         </w:rPr>
         <w:t>3</w:t>
       </w:r>
       <w:r>
         <w:rPr>
+          <w:color w:val="FF0000"/>
           <w:lang w:eastAsia="zh-CN"/>
         </w:rPr>
         <w:t>.4903+</w:t>
       </w:r>
       <w:r>
         <w:rPr>
-          <w:lang w:eastAsia="zh-CN"/>
-        </w:rPr>
-        <w:t>4.0835</w:t>
-      </w:r>
-      <w:r>
-        <w:rPr>
-          <w:lang w:eastAsia="zh-CN"/>
-        </w:rPr>
-        <w:t>/</w:t>
-      </w:r>
-      <w:r>
-        <w:rPr>
-          <w:lang w:eastAsia="zh-CN"/>
-        </w:rPr>
-        <w:t>6.0094</w:t>
-      </w:r>
-      <w:r>
-        <w:rPr>
+          <w:color w:val="FF0000"/>
+          <w:lang w:eastAsia="zh-CN"/>
+        </w:rPr>
+        <w:t>4.0835/6.0094</w:t>
+      </w:r>
+      <w:r>
+        <w:rPr>
+          <w:color w:val="FF0000"/>
           <w:lang w:eastAsia="zh-CN"/>
         </w:rPr>
         <w:t>*1.0746=</w:t>
       </w:r>
       <w:r>
         <w:rPr>
+          <w:color w:val="FF0000"/>
           <w:lang w:eastAsia="zh-CN"/>
         </w:rPr>
         <w:t>4.2205</w:t>
@@ -1304,12 +1300,14 @@
       <w:r>
         <w:rPr>
           <w:rFonts w:hint="eastAsia"/>
+          <w:color w:val="FF0000"/>
           <w:lang w:eastAsia="zh-CN"/>
         </w:rPr>
         <w:t>m</w:t>
       </w:r>
       <w:r>
         <w:rPr>
+          <w:color w:val="FF0000"/>
           <w:lang w:eastAsia="zh-CN"/>
         </w:rPr>
         <w:t xml:space="preserve"> </w:t>
@@ -1317,6 +1315,7 @@
       <w:r>
         <w:rPr>
           <w:rFonts w:hint="eastAsia"/>
+          <w:color w:val="FF0000"/>
           <w:lang w:eastAsia="zh-CN"/>
         </w:rPr>
         <w:t>距机头</w:t>
@@ -1785,7 +1784,6 @@
     <w:p>
       <w:pPr>
         <w:rPr>
-          <w:rFonts w:hint="eastAsia"/>
           <w:lang w:eastAsia="zh-CN"/>
         </w:rPr>
       </w:pPr>
@@ -1878,8 +1876,6 @@
         </w:rPr>
         <w:t>舵效，从上至下，分别表示襟翼、副翼、升降舵</w:t>
       </w:r>
-      <w:bookmarkStart w:id="0" w:name="_GoBack"/>
-      <w:bookmarkEnd w:id="0"/>
     </w:p>
     <w:p>
       <w:pPr>

</xml_diff>